<commit_message>
Change to .org email address
</commit_message>
<xml_diff>
--- a/lsheng-resume.docx
+++ b/lsheng-resume.docx
@@ -456,7 +456,7 @@
           <w:rPr>
             <w:rStyle w:val="Link"/>
           </w:rPr>
-          <w:t xml:space="preserve">lsheng@bogosort.com</w:t>
+          <w:t xml:space="preserve">lsheng@bogosort.org</w:t>
         </w:r>
       </w:hyperlink>
       <w:r>
@@ -570,7 +570,7 @@
     </w:lvl>
   </w:abstractNum>
   <w:abstractNum w:abstractNumId="990">
-    <w:nsid w:val="8c95fe3d"/>
+    <w:nsid w:val="2dbbafe2"/>
     <w:multiLevelType w:val="multilevel"/>
     <w:lvl w:ilvl="0">
       <w:numFmt w:val="bullet"/>
@@ -651,7 +651,7 @@
     </w:lvl>
   </w:abstractNum>
   <w:abstractNum w:abstractNumId="991">
-    <w:nsid w:val="86d04c46"/>
+    <w:nsid w:val="896e3695"/>
     <w:multiLevelType w:val="multilevel"/>
     <w:lvl w:ilvl="0">
       <w:numFmt w:val="bullet"/>

</xml_diff>

<commit_message>
Don't use CDN for html
</commit_message>
<xml_diff>
--- a/lsheng-resume.docx
+++ b/lsheng-resume.docx
@@ -463,7 +463,7 @@
         <w:t xml:space="preserve"> </w:t>
       </w:r>
       <w:r>
-        <w:t xml:space="preserve">• 571-438-0719 •</w:t>
+        <w:t xml:space="preserve">• 202-905-2823 •</w:t>
       </w:r>
       <w:r>
         <w:t xml:space="preserve"> </w:t>
@@ -570,7 +570,7 @@
     </w:lvl>
   </w:abstractNum>
   <w:abstractNum w:abstractNumId="990">
-    <w:nsid w:val="2dbbafe2"/>
+    <w:nsid w:val="a52b3058"/>
     <w:multiLevelType w:val="multilevel"/>
     <w:lvl w:ilvl="0">
       <w:numFmt w:val="bullet"/>
@@ -651,7 +651,7 @@
     </w:lvl>
   </w:abstractNum>
   <w:abstractNum w:abstractNumId="991">
-    <w:nsid w:val="896e3695"/>
+    <w:nsid w:val="d5ded47f"/>
     <w:multiLevelType w:val="multilevel"/>
     <w:lvl w:ilvl="0">
       <w:numFmt w:val="bullet"/>

</xml_diff>